<commit_message>
E&E edits and reviewer comments
</commit_message>
<xml_diff>
--- a/Manuscript/TriboliumSexCol_MS.docx
+++ b/Manuscript/TriboliumSexCol_MS.docx
@@ -82,7 +82,7 @@
         <w:pStyle w:val="FirstParagraph"/>
       </w:pPr>
       <w:r>
-        <w:t xml:space="preserve">Polyandry, when females mate with multiple males, could play an important role in successful colonisation of unoccupied habitats. In addition to potential benefits from sexual selection, polyandry could enable colonisation by protecting against the cost of mating with incompatible or infertile males, and by reducing levels of inbreeding in founder populations. Here, we measure the importance of polyandry for population persistence and fitness following experimental founder events at high temperature. Using colonisation experiments with the model beetle</w:t>
+        <w:t xml:space="preserve">Polyandry, when females mate with more than one male, is theorised to play an important role in successful colonisation of new habitats. In addition to possible benefits from sexual selection, even mild polyandry could facilitate colonisation by protecting against inbreeding and reducing the costs of mating with incompatible or infertile males. Here, we measure the importance of mild polyandry for population viability and reproductive fitness following experimental founder events into a higher temperature regime. Using colonisation experiments with the model beetle</w:t>
       </w:r>
       <w:r>
         <w:t xml:space="preserve"> </w:t>
@@ -94,7 +94,7 @@
         <w:t xml:space="preserve">Tribolium castaneum</w:t>
       </w:r>
       <w:r>
-        <w:t xml:space="preserve">, we founded replicate populations using females given the opportunity to mate with either one or two males, and then tracked their subsequent population dynamics. Following ten generations across more than 100 experimental colonisations, we found that extinction rates were significantly lower in populations founded by doubly-mated females (9%) compared to populations founded by singly-mated females (34%). In addition, populations founded by doubly-mated females showed consistently greater productivity following colonisation, compared to monogamous-founded populations. Importantly, we identified both short-term and longer-term benefits to post-colonisation populations from double-mating, with results suggesting that polyandry acts to both protect against mating with incompatible males through the founder event, and reduce inbreeding depression as the colonisation proceeds. Our results show that polyandry provides both reproductive and genetic benefits for colonising populations.</w:t>
+        <w:t xml:space="preserve">, in which females can produce offspring for up to 140 days following a single mating, we founded more than 100 replicate populations using single females that had been given the opportunity to mate with either one or two males, and then tracked their subsequent population dynamics. Following population viability and fitness across ten generations, we found that extinction rates were significantly lower in populations founded by females given polyandrous opportunities to mate with two males (9%) compared to populations founded by monogamous females (34%). In addition, populations founded by females that had been provided with opportunities to store sperm from two different males showed double the median productivity following colonisation compared to monogamous-founded populations. Notably, we identified short-term and longer-term benefits to post-colonisation populations from double-mating, with results suggesting that polyandry acts to both protect against mating with incompatible males through the founder event, and reduce inbreeding depression as the colonisation proceeds for ten generations. Our results therefore show that even mild polyandry provides both reproductive and genetic benefits for colonising populations.</w:t>
       </w:r>
     </w:p>
     <w:p>
@@ -143,7 +143,7 @@
         <w:pStyle w:val="FirstParagraph"/>
       </w:pPr>
       <w:r>
-        <w:t xml:space="preserve">Populations colonising a new habitat often face an array of challenges, including Allee effects, and inbreeding depression and loss of genetic diversity as a result of small founder population size</w:t>
+        <w:t xml:space="preserve">Populations colonising a new habitat often face an array of challenges, including Allee effects, inbreeding depression and loss of genetic diversity as a result of small founder population size</w:t>
       </w:r>
       <w:r>
         <w:t xml:space="preserve"> </w:t>
@@ -152,7 +152,7 @@
         <w:t xml:space="preserve">(Dlugosch &amp; Parker, 2008)</w:t>
       </w:r>
       <w:r>
-        <w:t xml:space="preserve">. Alongside this, colonising populations often also need to respond and adapt to a new environment</w:t>
+        <w:t xml:space="preserve">. Alongside this, colonising populations often need to respond and adapt to a new environment</w:t>
       </w:r>
       <w:r>
         <w:t xml:space="preserve"> </w:t>
@@ -280,7 +280,7 @@
         <w:t xml:space="preserve">(Neff &amp; Pitcher, 2005)</w:t>
       </w:r>
       <w:r>
-        <w:t xml:space="preserve">, or through selection for increased genetic diversity in offspring, which may increase adaptability to fluctuating environments</w:t>
+        <w:t xml:space="preserve">, or through selection for increased genetic diversity in offspring, which may increase adaptability to fluctuating or novel environments</w:t>
       </w:r>
       <w:r>
         <w:t xml:space="preserve"> </w:t>
@@ -327,7 +327,7 @@
         <w:t xml:space="preserve">(Holman, 2016)</w:t>
       </w:r>
       <w:r>
-        <w:t xml:space="preserve">. However, bet-hedging may play an important role in the dynamics of small colonising populations, where the consequences of mating with a single male who happens to be of low quality are expected to be particularly severe</w:t>
+        <w:t xml:space="preserve">. However, bet-hedging may play an important role in the dynamics of small colonising populations, where the consequences of mating with a single male who happens to be of low quality or compatibility are expected to be particularly severe</w:t>
       </w:r>
       <w:r>
         <w:t xml:space="preserve"> </w:t>
@@ -356,7 +356,7 @@
         <w:t xml:space="preserve"> </w:t>
       </w:r>
       <w:r>
-        <w:t xml:space="preserve">developed a model showing that, because offspring of polyandrous females contain half-sibs, inbreeding depression in future generations will be reduced, improving the probability of colonisation success. This theory received empirical support in a study of seed beetles (</w:t>
+        <w:t xml:space="preserve">developed a model showing that, because offspring of polyandrous females contain half-sibs, inbreeding depression in future generations will be significantly reduced by even mild polyandry, improving the probability of colonisation success. This theory received empirical support in a study of seed beetles (</w:t>
       </w:r>
       <w:r>
         <w:rPr>
@@ -386,7 +386,7 @@
         <w:t xml:space="preserve"> </w:t>
       </w:r>
       <w:r>
-        <w:t xml:space="preserve">found no effect of mating treatment on extinction rates, which were low throughout the experiment. It is therefore not yet known how strong or widespread these benefits are across different species and environmental conditions. Given that the strength inbreeding depression can be dependent on environmental conditions</w:t>
+        <w:t xml:space="preserve">found no effect of mating treatment on extinction rates, which were low throughout the experiment. It is therefore not yet known how strong or widespread these benefits are across different species and environmental conditions. Given that the strength of inbreeding depression can be dependent on environmental conditions</w:t>
       </w:r>
       <w:r>
         <w:t xml:space="preserve"> </w:t>
@@ -442,6 +442,27 @@
         <w:t xml:space="preserve">(Dawson, 1977)</w:t>
       </w:r>
       <w:r>
+        <w:t xml:space="preserve">. Females can mate polyandrously, and then store sperm to enablefor offspring production without males for more than 100 days post mating</w:t>
+      </w:r>
+      <w:r>
+        <w:t xml:space="preserve"> </w:t>
+      </w:r>
+      <w:r>
+        <w:t xml:space="preserve">(Michalczyk</w:t>
+      </w:r>
+      <w:r>
+        <w:t xml:space="preserve"> </w:t>
+      </w:r>
+      <w:r>
+        <w:rPr>
+          <w:i/>
+        </w:rPr>
+        <w:t xml:space="preserve">et al.</w:t>
+      </w:r>
+      <w:r>
+        <w:t xml:space="preserve">, 2010)</w:t>
+      </w:r>
+      <w:r>
         <w:t xml:space="preserve">. Experimental studies in this species have shown that founder effects have pronounced costs as a result of genetic and demographic effects, and that colonising populations are able to rapidly adapt to novel environments</w:t>
       </w:r>
       <w:r>
@@ -463,7 +484,7 @@
         <w:t xml:space="preserve">, 2014, 2017)</w:t>
       </w:r>
       <w:r>
-        <w:t xml:space="preserve">. Further, this species is promiscuous and experimental evolution studies have shown that a history of sexual selection results in decreased risk of extinction under inbreeding, and improved invasion into competitor populations</w:t>
+        <w:t xml:space="preserve">. Further, this species is promiscuous and experimental evolution studies have shown that a history of strong sexual selection results in decreased risk of extinction under inbreeding, and improved invasion into competitor populations</w:t>
       </w:r>
       <w:r>
         <w:t xml:space="preserve"> </w:t>
@@ -549,7 +570,25 @@
         <w:t xml:space="preserve"> </w:t>
       </w:r>
       <w:r>
-        <w:t xml:space="preserve">system, here we test how polyandry impacts upon colonisation success when foundresses enter a challenging thermal environment. We placed singly- and doubly-mated females into an empty habitat at high temperature, and then tracked population dynamics and extinction rates across ten generations. We tested the hypotheses that populations founded from polyandrous females i) were less likely to go extinct, and ii) maintained larger sizes due to increased reproductive fitness, and then identified the behavioural, ecological and genetic drivers behind colonisation success. Note that our aim here is not to test explicitly how temperature affects colonisation success, but rather to test how mating patterns affect colonisation success in an environment that is known to be challenging. We discuss our finding in the context of how mating strategy and inbreeding interact to affect colonisation dynamics.</w:t>
+        <w:t xml:space="preserve">system, here we test how mild polyandry impacts upon colonisation success when foundresses enter a challenging thermal environment. Following mating opportunities with either one or two males, we placed single females into an empty habitat at 38°C, a temperature which we know is stressful for</w:t>
+      </w:r>
+      <w:r>
+        <w:t xml:space="preserve"> </w:t>
+      </w:r>
+      <w:r>
+        <w:rPr>
+          <w:i/>
+        </w:rPr>
+        <w:t xml:space="preserve">T. castaneum</w:t>
+      </w:r>
+      <w:r>
+        <w:t xml:space="preserve"> </w:t>
+      </w:r>
+      <w:r>
+        <w:t xml:space="preserve">(Dickinson, 2018)</w:t>
+      </w:r>
+      <w:r>
+        <w:t xml:space="preserve">, and then tracked population dynamics and extinction rates for ten generations (one year). We tested the hypotheses that populations founded from polyandrous females i) were less likely to go extinct, and ii) maintained larger sizes due to increased reproductive fitness, and then identified the behavioural, ecological and genetic drivers behind colonisation success. Note that our aim here is not to test explicitly how temperature affects colonisation success, but rather to test how mating patterns affect colonisation success in an environment that is known to be challenging. We discuss our finding in the context of how mating strategy and inbreeding interact to affect subsequent colonisation dynamics.</w:t>
       </w:r>
     </w:p>
     <w:p>
@@ -578,7 +617,7 @@
         <w:pStyle w:val="BodyText"/>
       </w:pPr>
       <w:r>
-        <w:t xml:space="preserve">All beetles used were from our outbred Krakow Super-strain (KSS), which are reared under standatd conditions of 30</w:t>
+        <w:t xml:space="preserve">All beetles used were from our outbred Krakow Super-strain (KSS), which are reared under standard conditions of 30</w:t>
       </w:r>
       <m:oMath>
         <m:sSup>
@@ -648,7 +687,7 @@
         <w:t xml:space="preserve"> </w:t>
       </w:r>
       <w:r>
-        <w:t xml:space="preserve">treatment, in which they were re-paired with their same initial male for 24 hours who, for consistency between treatments, was briefly removed from the dish before being replaced. Thus, all females were paired with single males for two 24-hour mating periods, either with different males (N = 55, polyandry), or the same male twice (N = 53, monogamy). We note that with our experimental design we cannot be sure that all polyandrous females mated twice, and that this may result in reduced power to distinguish the true effects of polyandry.</w:t>
+        <w:t xml:space="preserve">treatment, in which they were re-paired for 24 hours with the same male who, for consistency between treatments, was briefly removed from the dish before being replaced. Thus, all females were paired with single males across two 24-hour mating periods, either with different males (N = 55, polyandry treatment), or with the same male twice (N = 53, monogamy treatment). We note that with our experimental design we cannot be sure that all polyandrous females mated twice, and that this may result in reduced power to distinguish the true effects of polyandry.</w:t>
       </w:r>
     </w:p>
     <w:p>
@@ -697,7 +736,7 @@
         <w:t xml:space="preserve">(Howe, 1960)</w:t>
       </w:r>
       <w:r>
-        <w:t xml:space="preserve">. All population containers post-mating were marked only with a randomised ID number so that experimental treatment was unknown by researchers during subsequent handling and counting. Twenty-eight days after females were removed, the first generation of offspring were separated from the fodder by sieving, the fodder was discarded, and the container and sieve cleaned with ethanol between replicates. The number of live adults was counted and placed into fresh fodder to seed the next generation. If &gt;100 adults were present in a population, 100 were allowed to reproduce the next generation, and the remainder discarded after counting (in order to minimise density-dependent effects). This next new generation of adults was then allowed to mate and oviposit in the fresh fodder for seven days, after which adults were removed by sieving and the offspring again left to develop into adults for 28 days. This process was repeated for 10 generations, all at 38</w:t>
+        <w:t xml:space="preserve">. All population containers post-mating were marked only with a randomised ID number so that experimental treatment was unknown by researchers during subsequent handling and counting. Twenty-eight days after females were removed, the first generation of offspring were separated from the fodder by sieving, the fodder was discarded, and the container and sieve cleaned with ethanol between replicates. The number of live adults was counted and placed into fresh fodder to seed the next generation. If &gt;100 adults were present in a population, 100 were used to seed the next generation, and the remainder discarded after counting (in order to minimise density-dependent effects). This next new generation of adults was then allowed to mate and oviposit in the fresh fodder for seven days, after which adults were removed by sieving and the offspring again left to develop into adults for 28 days. This process was repeated for 10 generations, all at 38</w:t>
       </w:r>
       <m:oMath>
         <m:sSup>
@@ -831,7 +870,7 @@
         <w:t xml:space="preserve"> </w:t>
       </w:r>
       <w:r>
-        <w:t xml:space="preserve">populations at high temperature until extinction, or for 10 generations, with overall dynamics shown in Figure 2. Though there was a general trend for increasing population size post-colonisation, there were substantial fluctuations over some generations, with decreases in population size between generations three and four, and generations six and seven, possibly due to density-dependent crashes (Fig. 2). Despite this variation, we observed a clear and consistent trend for larger adult population sizes in populations founded by polyandrous compared to monogamous females (Fig. 2, tested below). Across all generations, the median size of polyandry-founded populations founded was 162 (interquartile range = 58-308), compared to 85 (interquartile range = 2-216) for monogamy-founded populations.</w:t>
+        <w:t xml:space="preserve">populations at high temperature for 10 generations or until extinction, with overall dynamics shown in Figure 2. Though there was a general trend for increasing population size post-colonisation, there were substantial fluctuations over some generations, with decreases in population size between generations three and four, and generations six and seven, possibly due to density-dependent crashes (Fig. 2). Despite this variation, we observed a clear and consistent trend for larger adult population sizes in populations founded by polyandrous-treatment compared to monogamous-treatment females (Fig. 2, tested below). Across all generations, the median size of polyandry-founded populations founded was 162 (interquartile range = 58-308), compared to 85 (interquartile range = 2-216) for monogamy-founded populations.</w:t>
       </w:r>
     </w:p>
     <w:p>
@@ -947,7 +986,7 @@
         <w:pStyle w:val="FirstParagraph"/>
       </w:pPr>
       <w:r>
-        <w:t xml:space="preserve">Because of the widespread costs to females of mating with multiple males (when a single male can provide full fertility), the widespread evolution and maintenance of polyandry is an evolutionary puzzle</w:t>
+        <w:t xml:space="preserve">Because of the recognised costs to females of mating with multiple males (when a single male can provide full fertility), the widespread evolution and maintenance of polyandry is an evolutionary puzzle</w:t>
       </w:r>
       <w:r>
         <w:t xml:space="preserve"> </w:t>
@@ -956,7 +995,7 @@
         <w:t xml:space="preserve">(Simmons, 2005)</w:t>
       </w:r>
       <w:r>
-        <w:t xml:space="preserve">. Here, we reveal substantial fitness benefits from polyandry for colonising populations, even when the opportunity for pre-copulatory sexual selection is reduced.</w:t>
+        <w:t xml:space="preserve">. Here, we reveal substantial fitness benefits from polyandry for colonising populations, even when the opportunity for pre-copulatory sexual selection is experimentally reduced.</w:t>
       </w:r>
     </w:p>
     <w:p>
@@ -982,7 +1021,7 @@
         <w:t xml:space="preserve">(Yasui &amp; Garcia-Gonzalez, 2016)</w:t>
       </w:r>
       <w:r>
-        <w:t xml:space="preserve">. In our study, populations were founded by a single female, and as such there is clear potential for polyandry to provide benefits. We found that 11% of monogamous females produced no offspring in the first colonisation generation, while all polyandrous females produced offspring. This is consistent with a situation in which a failure to produce offspring is the result of male infertility, from which we would have expected only 1.28% of random pairs of males in the double-mating treatment to both be infertile. Previous research in</w:t>
+        <w:t xml:space="preserve">. In our study, populations were founded by a single female, and as such there is clear potential for polyandry to provide benefits. We found that 11% of monogamous females produced no offspring in the first colonisation generation, while all polyandrous females produced offspring. The low number of extinctions here mean that caution is required when interpreting this result. Nonetheless, these percentages are broadly consistent with a situation in which a failure to produce offspring is the result of a failure to mate, or due to infertile or incompatible males, from which we can expect only 1.28% of random pairs of males in the double-mating treatment to both be infertile or incompatible. Previous research in</w:t>
       </w:r>
       <w:r>
         <w:t xml:space="preserve"> </w:t>
@@ -1027,15 +1066,15 @@
         <w:t xml:space="preserve">(García‐González, 2004)</w:t>
       </w:r>
       <w:r>
-        <w:t xml:space="preserve">. It is therefore likely that multiple mating is one important mechanism for increasing short-term establishment probability in newly-colonised populations.</w:t>
-      </w:r>
-    </w:p>
-    <w:p>
-      <w:pPr>
-        <w:pStyle w:val="BodyText"/>
-      </w:pPr>
-      <w:r>
-        <w:t xml:space="preserve">Another potential mechanism through which polyandry can benefit colonising populations is through reducing levels of inbreeding in subsequent generations</w:t>
+        <w:t xml:space="preserve">. It is therefore likely that multiple mating is one important mechanism for increasing short-term establishment probability in newly-colonised populations through the simple mechanism of gaining successful insemination of functional and compatible spermatozoa.</w:t>
+      </w:r>
+    </w:p>
+    <w:p>
+      <w:pPr>
+        <w:pStyle w:val="BodyText"/>
+      </w:pPr>
+      <w:r>
+        <w:t xml:space="preserve">Another potential mechanism through which polyandry can benefit colonising populations is by reducing levels of inbreeding in subsequent generations</w:t>
       </w:r>
       <w:r>
         <w:t xml:space="preserve"> </w:t>
@@ -1071,7 +1110,7 @@
         <w:t xml:space="preserve">(Yasui &amp; Garcia-Gonzalez, 2016)</w:t>
       </w:r>
       <w:r>
-        <w:t xml:space="preserve">. However, this is unlikely to explain our results, as we found no difference in population size between mating pattern treatments in the first colonisation generation, but these became obvious when considering later generations. Similarly, if post-copulatory sexual selection explained some of the differences observed between our experimental treatments, we would expect to observe at least some differences in offspring fitness in the first generation. We therefore suggest that in</w:t>
+        <w:t xml:space="preserve">. However, this scenario is unlikely to explain our results, as we found no difference in population size between mating pattern treatments in the first colonisation generation, but these became obvious when considering later generations. Similarly, if post-copulatory sexual selection explained some of the differences observed between our experimental treatments, we would expect to observe at least some differences in offspring fitness in the first generation. We therefore suggest that in</w:t>
       </w:r>
       <w:r>
         <w:t xml:space="preserve"> </w:t>
@@ -1086,7 +1125,7 @@
         <w:t xml:space="preserve"> </w:t>
       </w:r>
       <w:r>
-        <w:t xml:space="preserve">and similar systems, polyandry benefits colonising populations through two main routes: i) insuring against male infertility and enabling initial establishment, and ii) reducing inbreeding and enabling longer-term population persistence.</w:t>
+        <w:t xml:space="preserve">and similar systems, polyandry will benefit colonising populations through two main routes: i) insuring against male infertility and enabling initial establishment, and ii) reducing inbreeding and enabling longer-term population persistence.</w:t>
       </w:r>
     </w:p>
     <w:p>
@@ -1127,7 +1166,7 @@
         <w:t xml:space="preserve"> </w:t>
       </w:r>
       <w:r>
-        <w:t xml:space="preserve">found no effect of mating treatment on extinction, likely because their experimental environment was relatively benign, or because there was insufficient time for extinctions to occur. Here, through a longer-term experiment on colonisation success at high temperature, we demonstrate that the benefits of polyandry can persist for much longer periods of time, and show that they are likely to be important when populations enter challenging environments. Future climate change is expected to result in species shifting their ranges and undergoing changes in population size, and there is increasing realisation that evolutionary processes need to be incorporated into predictive models of population and species responses to climate change</w:t>
+        <w:t xml:space="preserve">found no effect of mating treatment on extinction, likely because their experimental environment was relatively benign, or because there was insufficient time for extinctions to occur. Here, through a longer-term experiment on colonisation success in a stressful thermal habitat, we demonstrate that the benefits of polyandry persist for longer periods of time, and show that they are likely to be important when populations enter challenging environments. Future climate change is expected to result in species shifting their ranges and undergoing changes in population size, and there is increasing realisation that evolutionary processes need to be incorporated into predictive models of population and species responses to climate change</w:t>
       </w:r>
       <w:r>
         <w:t xml:space="preserve"> </w:t>
@@ -1148,7 +1187,7 @@
         <w:t xml:space="preserve">, 2010)</w:t>
       </w:r>
       <w:r>
-        <w:t xml:space="preserve">. The multiple, interacting benefits of polyandry should certainly be incorporated into such models in order to improve predictive power.</w:t>
+        <w:t xml:space="preserve">. We recommend that the multiple, interacting benefits of polyandry should be incorporated into such models in order to improve predictive power.</w:t>
       </w:r>
     </w:p>
     <w:p>
@@ -1208,7 +1247,7 @@
       </w:r>
       <w:bookmarkEnd w:id="30"/>
     </w:p>
-    <w:bookmarkStart w:id="66" w:name="refs"/>
+    <w:bookmarkStart w:id="67" w:name="refs"/>
     <w:bookmarkStart w:id="31" w:name="ref-Andersson1996"/>
     <w:p>
       <w:pPr>
@@ -1298,7 +1337,7 @@
         <w:t xml:space="preserve">11</w:t>
       </w:r>
       <w:r>
-        <w:t xml:space="preserve">: 463–478. Springer.</w:t>
+        <w:t xml:space="preserve">: 463–478.</w:t>
       </w:r>
     </w:p>
     <w:bookmarkEnd w:id="33"/>
@@ -1416,7 +1455,7 @@
         <w:pStyle w:val="BodyText"/>
       </w:pPr>
       <w:r>
-        <w:t xml:space="preserve">Development Core Team, R.R. 2011. R: A language and environment for statistical computing. R foundation for statistical computing ….</w:t>
+        <w:t xml:space="preserve">Development Core Team, R. 2011. R: A language and environment for statistical computing. R foundation for statistical computing, Vienna, Austria. URL https://www.R-project.org/.</w:t>
       </w:r>
     </w:p>
     <w:bookmarkEnd w:id="37"/>
@@ -1500,7 +1539,7 @@
         <w:t xml:space="preserve">5</w:t>
       </w:r>
       <w:r>
-        <w:t xml:space="preserve">: 148–157. Wiley Online Library.</w:t>
+        <w:t xml:space="preserve">: 148–157.</w:t>
       </w:r>
     </w:p>
     <w:bookmarkEnd w:id="40"/>
@@ -1793,7 +1832,7 @@
         <w:t xml:space="preserve">41</w:t>
       </w:r>
       <w:r>
-        <w:t xml:space="preserve">: 321–350. Annual Reviews.</w:t>
+        <w:t xml:space="preserve">: 321–350.</w:t>
       </w:r>
     </w:p>
     <w:bookmarkEnd w:id="48"/>
@@ -1885,11 +1924,42 @@
         <w:t xml:space="preserve">3</w:t>
       </w:r>
       <w:r>
-        <w:t xml:space="preserve">: 51–78. Annual Reviews.</w:t>
+        <w:t xml:space="preserve">: 51–78.</w:t>
       </w:r>
     </w:p>
     <w:bookmarkEnd w:id="50"/>
-    <w:bookmarkStart w:id="51" w:name="ref-Neff2005"/>
+    <w:bookmarkStart w:id="51" w:name="ref-Michalczyk2010"/>
+    <w:p>
+      <w:pPr>
+        <w:pStyle w:val="BodyText"/>
+      </w:pPr>
+      <w:r>
+        <w:t xml:space="preserve">Michalczyk, L., Martin, O.Y., Millard, A.L., Emerson, B.C. &amp; Gage, M.J.G. 2010. Inbreeding depresses sperm competitiveness, but not fertilization or mating success in male tribolium castaneum.</w:t>
+      </w:r>
+      <w:r>
+        <w:t xml:space="preserve"> </w:t>
+      </w:r>
+      <w:r>
+        <w:rPr>
+          <w:i/>
+        </w:rPr>
+        <w:t xml:space="preserve">Proc. Biol. Sci.</w:t>
+      </w:r>
+      <w:r>
+        <w:t xml:space="preserve"> </w:t>
+      </w:r>
+      <w:r>
+        <w:rPr>
+          <w:b/>
+        </w:rPr>
+        <w:t xml:space="preserve">277</w:t>
+      </w:r>
+      <w:r>
+        <w:t xml:space="preserve">: 3483–3491.</w:t>
+      </w:r>
+    </w:p>
+    <w:bookmarkEnd w:id="51"/>
+    <w:bookmarkStart w:id="52" w:name="ref-Neff2005"/>
     <w:p>
       <w:pPr>
         <w:pStyle w:val="BodyText"/>
@@ -1919,8 +1989,8 @@
         <w:t xml:space="preserve">: 19–38.</w:t>
       </w:r>
     </w:p>
-    <w:bookmarkEnd w:id="51"/>
-    <w:bookmarkStart w:id="52" w:name="ref-Pai2005"/>
+    <w:bookmarkEnd w:id="52"/>
+    <w:bookmarkStart w:id="53" w:name="ref-Pai2005"/>
     <w:p>
       <w:pPr>
         <w:pStyle w:val="BodyText"/>
@@ -1959,8 +2029,8 @@
         <w:t xml:space="preserve">: 913–919.</w:t>
       </w:r>
     </w:p>
-    <w:bookmarkEnd w:id="52"/>
-    <w:bookmarkStart w:id="53" w:name="ref-Parrett2018"/>
+    <w:bookmarkEnd w:id="53"/>
+    <w:bookmarkStart w:id="54" w:name="ref-Parrett2018"/>
     <w:p>
       <w:pPr>
         <w:pStyle w:val="BodyText"/>
@@ -1990,8 +2060,8 @@
         <w:t xml:space="preserve">.</w:t>
       </w:r>
     </w:p>
-    <w:bookmarkEnd w:id="53"/>
-    <w:bookmarkStart w:id="54" w:name="ref-Power2014"/>
+    <w:bookmarkEnd w:id="54"/>
+    <w:bookmarkStart w:id="55" w:name="ref-Power2014"/>
     <w:p>
       <w:pPr>
         <w:pStyle w:val="BodyText"/>
@@ -2021,8 +2091,8 @@
         <w:t xml:space="preserve">: 1948–1955.</w:t>
       </w:r>
     </w:p>
-    <w:bookmarkEnd w:id="54"/>
-    <w:bookmarkStart w:id="55" w:name="ref-Sax2000"/>
+    <w:bookmarkEnd w:id="55"/>
+    <w:bookmarkStart w:id="56" w:name="ref-Sax2000"/>
     <w:p>
       <w:pPr>
         <w:pStyle w:val="BodyText"/>
@@ -2052,8 +2122,8 @@
         <w:t xml:space="preserve">: 363–371.</w:t>
       </w:r>
     </w:p>
-    <w:bookmarkEnd w:id="55"/>
-    <w:bookmarkStart w:id="56" w:name="ref-Simmons2005"/>
+    <w:bookmarkEnd w:id="56"/>
+    <w:bookmarkStart w:id="57" w:name="ref-Simmons2005"/>
     <w:p>
       <w:pPr>
         <w:pStyle w:val="BodyText"/>
@@ -2080,11 +2150,11 @@
         <w:t xml:space="preserve">36</w:t>
       </w:r>
       <w:r>
-        <w:t xml:space="preserve">: 125–146. Annual Reviews.</w:t>
-      </w:r>
-    </w:p>
-    <w:bookmarkEnd w:id="56"/>
-    <w:bookmarkStart w:id="57" w:name="ref-Szucs2014"/>
+        <w:t xml:space="preserve">: 125–146.</w:t>
+      </w:r>
+    </w:p>
+    <w:bookmarkEnd w:id="57"/>
+    <w:bookmarkStart w:id="58" w:name="ref-Szucs2014"/>
     <w:p>
       <w:pPr>
         <w:pStyle w:val="BodyText"/>
@@ -2114,8 +2184,8 @@
         <w:t xml:space="preserve">.</w:t>
       </w:r>
     </w:p>
-    <w:bookmarkEnd w:id="57"/>
-    <w:bookmarkStart w:id="58" w:name="ref-Szucs2017"/>
+    <w:bookmarkEnd w:id="58"/>
+    <w:bookmarkStart w:id="59" w:name="ref-Szucs2017"/>
     <w:p>
       <w:pPr>
         <w:pStyle w:val="BodyText"/>
@@ -2145,8 +2215,8 @@
         <w:t xml:space="preserve">: 436–444.</w:t>
       </w:r>
     </w:p>
-    <w:bookmarkEnd w:id="58"/>
-    <w:bookmarkStart w:id="59" w:name="ref-survival-package"/>
+    <w:bookmarkEnd w:id="59"/>
+    <w:bookmarkStart w:id="60" w:name="ref-survival-package"/>
     <w:p>
       <w:pPr>
         <w:pStyle w:val="BodyText"/>
@@ -2167,8 +2237,8 @@
         <w:t xml:space="preserve">.</w:t>
       </w:r>
     </w:p>
-    <w:bookmarkEnd w:id="59"/>
-    <w:bookmarkStart w:id="60" w:name="ref-Tyler2013"/>
+    <w:bookmarkEnd w:id="60"/>
+    <w:bookmarkStart w:id="61" w:name="ref-Tyler2013"/>
     <w:p>
       <w:pPr>
         <w:pStyle w:val="BodyText"/>
@@ -2198,8 +2268,8 @@
         <w:t xml:space="preserve">: 199–206.</w:t>
       </w:r>
     </w:p>
-    <w:bookmarkEnd w:id="60"/>
-    <w:bookmarkStart w:id="61" w:name="ref-MASS-package"/>
+    <w:bookmarkEnd w:id="61"/>
+    <w:bookmarkStart w:id="62" w:name="ref-MASS-package"/>
     <w:p>
       <w:pPr>
         <w:pStyle w:val="BodyText"/>
@@ -2217,11 +2287,11 @@
         <w:t xml:space="preserve">Modern applied statistics with s</w:t>
       </w:r>
       <w:r>
-        <w:t xml:space="preserve">, Fourth. Springer, New York.</w:t>
-      </w:r>
-    </w:p>
-    <w:bookmarkEnd w:id="61"/>
-    <w:bookmarkStart w:id="62" w:name="ref-Watson1991"/>
+        <w:t xml:space="preserve">, Fourth. New York.</w:t>
+      </w:r>
+    </w:p>
+    <w:bookmarkEnd w:id="62"/>
+    <w:bookmarkStart w:id="63" w:name="ref-Watson1991"/>
     <w:p>
       <w:pPr>
         <w:pStyle w:val="BodyText"/>
@@ -2266,8 +2336,8 @@
         <w:t xml:space="preserve">: 343–360.</w:t>
       </w:r>
     </w:p>
-    <w:bookmarkEnd w:id="62"/>
-    <w:bookmarkStart w:id="63" w:name="ref-Yasui1998"/>
+    <w:bookmarkEnd w:id="63"/>
+    <w:bookmarkStart w:id="64" w:name="ref-Yasui1998"/>
     <w:p>
       <w:pPr>
         <w:pStyle w:val="BodyText"/>
@@ -2297,8 +2367,8 @@
         <w:t xml:space="preserve">: 246–250.</w:t>
       </w:r>
     </w:p>
-    <w:bookmarkEnd w:id="63"/>
-    <w:bookmarkStart w:id="64" w:name="ref-Yasui2016"/>
+    <w:bookmarkEnd w:id="64"/>
+    <w:bookmarkStart w:id="65" w:name="ref-Yasui2016"/>
     <w:p>
       <w:pPr>
         <w:pStyle w:val="BodyText"/>
@@ -2328,8 +2398,8 @@
         <w:t xml:space="preserve">: 385–397.</w:t>
       </w:r>
     </w:p>
-    <w:bookmarkEnd w:id="64"/>
-    <w:bookmarkStart w:id="65" w:name="ref-Zeh2001"/>
+    <w:bookmarkEnd w:id="65"/>
+    <w:bookmarkStart w:id="66" w:name="ref-Zeh2001"/>
     <w:p>
       <w:pPr>
         <w:pStyle w:val="BodyText"/>
@@ -2359,8 +2429,8 @@
         <w:t xml:space="preserve">: 1051–1063.</w:t>
       </w:r>
     </w:p>
-    <w:bookmarkEnd w:id="65"/>
     <w:bookmarkEnd w:id="66"/>
+    <w:bookmarkEnd w:id="67"/>
     <w:p>
       <w:r>
         <w:br w:type="page"/>
@@ -2370,11 +2440,11 @@
       <w:pPr>
         <w:pStyle w:val="Heading2"/>
       </w:pPr>
-      <w:bookmarkStart w:id="67" w:name="tables-and-figures"/>
+      <w:bookmarkStart w:id="68" w:name="tables-and-figures"/>
       <w:r>
         <w:t xml:space="preserve">Tables and Figures</w:t>
       </w:r>
-      <w:bookmarkEnd w:id="67"/>
+      <w:bookmarkEnd w:id="68"/>
     </w:p>
     <w:p>
       <w:pPr>
@@ -2699,7 +2769,7 @@
       <w:r>
         <w:drawing>
           <wp:inline>
-            <wp:extent cx="5943600" cy="4697604"/>
+            <wp:extent cx="5943600" cy="4702984"/>
             <wp:effectExtent b="0" l="0" r="0" t="0"/>
             <wp:docPr descr="" title="" id="1" name="Picture"/>
             <a:graphic>
@@ -2712,7 +2782,7 @@
                     </pic:cNvPicPr>
                   </pic:nvPicPr>
                   <pic:blipFill>
-                    <a:blip r:embed="rId68"/>
+                    <a:blip r:embed="rId69"/>
                     <a:stretch>
                       <a:fillRect/>
                     </a:stretch>
@@ -2720,7 +2790,7 @@
                   <pic:spPr bwMode="auto">
                     <a:xfrm>
                       <a:off x="0" y="0"/>
-                      <a:ext cx="5943600" cy="4697604"/>
+                      <a:ext cx="5943600" cy="4702984"/>
                     </a:xfrm>
                     <a:prstGeom prst="rect">
                       <a:avLst/>
@@ -2796,7 +2866,7 @@
                     </pic:cNvPicPr>
                   </pic:nvPicPr>
                   <pic:blipFill>
-                    <a:blip r:embed="rId69"/>
+                    <a:blip r:embed="rId70"/>
                     <a:stretch>
                       <a:fillRect/>
                     </a:stretch>
@@ -2880,7 +2950,7 @@
                     </pic:cNvPicPr>
                   </pic:nvPicPr>
                   <pic:blipFill>
-                    <a:blip r:embed="rId70"/>
+                    <a:blip r:embed="rId71"/>
                     <a:stretch>
                       <a:fillRect/>
                     </a:stretch>

</xml_diff>